<commit_message>
week 3 commit, end of 3.2 Pandas Idioms
</commit_message>
<xml_diff>
--- a/CourseraDSPyCourse1.docx
+++ b/CourseraDSPyCourse1.docx
@@ -38,7 +38,15 @@
         <w:t>python is the choice of language: easy to learn and use, fully functional, popular, minimal templating, and has libraries for data science</w:t>
       </w:r>
       <w:r>
-        <w:t xml:space="preserve"> (scipy ecosystem)</w:t>
+        <w:t xml:space="preserve"> (</w:t>
+      </w:r>
+      <w:proofErr w:type="spellStart"/>
+      <w:r>
+        <w:t>scipy</w:t>
+      </w:r>
+      <w:proofErr w:type="spellEnd"/>
+      <w:r>
+        <w:t xml:space="preserve"> ecosystem)</w:t>
       </w:r>
       <w:r>
         <w:t>!</w:t>
@@ -65,7 +73,23 @@
         </w:numPr>
       </w:pPr>
       <w:r>
-        <w:t>second module: pandas toolkit, a dataframe library (similar to R)</w:t>
+        <w:t xml:space="preserve">second module: </w:t>
+      </w:r>
+      <w:proofErr w:type="gramStart"/>
+      <w:r>
+        <w:t>pandas</w:t>
+      </w:r>
+      <w:proofErr w:type="gramEnd"/>
+      <w:r>
+        <w:t xml:space="preserve"> toolkit, a </w:t>
+      </w:r>
+      <w:proofErr w:type="spellStart"/>
+      <w:r>
+        <w:t>dataframe</w:t>
+      </w:r>
+      <w:proofErr w:type="spellEnd"/>
+      <w:r>
+        <w:t xml:space="preserve"> library (similar to R)</w:t>
       </w:r>
     </w:p>
     <w:p>
@@ -77,7 +101,15 @@
         </w:numPr>
       </w:pPr>
       <w:r>
-        <w:t xml:space="preserve">third module: advanced queries for pandas’ dataframes – Boolean masking and hierarchical indexing </w:t>
+        <w:t xml:space="preserve">third module: advanced queries for pandas’ </w:t>
+      </w:r>
+      <w:proofErr w:type="spellStart"/>
+      <w:r>
+        <w:t>dataframes</w:t>
+      </w:r>
+      <w:proofErr w:type="spellEnd"/>
+      <w:r>
+        <w:t xml:space="preserve"> – Boolean masking and hierarchical indexing </w:t>
       </w:r>
     </w:p>
     <w:p>
@@ -104,7 +136,15 @@
         </w:numPr>
       </w:pPr>
       <w:r>
-        <w:t>This course help you deal with data using python and perform basic stat test.</w:t>
+        <w:t xml:space="preserve">This course </w:t>
+      </w:r>
+      <w:proofErr w:type="gramStart"/>
+      <w:r>
+        <w:t>help</w:t>
+      </w:r>
+      <w:proofErr w:type="gramEnd"/>
+      <w:r>
+        <w:t xml:space="preserve"> you deal with data using python and perform basic stat test.</w:t>
       </w:r>
     </w:p>
     <w:p>
@@ -172,7 +212,15 @@
         </w:numPr>
       </w:pPr>
       <w:r>
-        <w:t>David Donoho’s 50 years of data science</w:t>
+        <w:t xml:space="preserve">David </w:t>
+      </w:r>
+      <w:proofErr w:type="spellStart"/>
+      <w:r>
+        <w:t>Donoho’s</w:t>
+      </w:r>
+      <w:proofErr w:type="spellEnd"/>
+      <w:r>
+        <w:t xml:space="preserve"> 50 years of data science</w:t>
       </w:r>
     </w:p>
     <w:p>
@@ -296,8 +344,13 @@
           <w:numId w:val="3"/>
         </w:numPr>
       </w:pPr>
-      <w:r>
-        <w:t>Jupyter Notebook System</w:t>
+      <w:proofErr w:type="spellStart"/>
+      <w:r>
+        <w:t>Jupyter</w:t>
+      </w:r>
+      <w:proofErr w:type="spellEnd"/>
+      <w:r>
+        <w:t xml:space="preserve"> Notebook System</w:t>
       </w:r>
     </w:p>
     <w:p>
@@ -321,7 +374,15 @@
         </w:numPr>
       </w:pPr>
       <w:r>
-        <w:t>Assignments are built in as well, some are right into the Jupyter Notebook.</w:t>
+        <w:t xml:space="preserve">Assignments are built in as well, some are right into the </w:t>
+      </w:r>
+      <w:proofErr w:type="spellStart"/>
+      <w:r>
+        <w:t>Jupyter</w:t>
+      </w:r>
+      <w:proofErr w:type="spellEnd"/>
+      <w:r>
+        <w:t xml:space="preserve"> Notebook.</w:t>
       </w:r>
     </w:p>
     <w:p>
@@ -431,15 +492,30 @@
             </w:r>
           </w:p>
           <w:p>
+            <w:proofErr w:type="spellStart"/>
             <w:r>
-              <w:t>fname, lname, email = x</w:t>
+              <w:t>fname</w:t>
+            </w:r>
+            <w:proofErr w:type="spellEnd"/>
+            <w:r>
+              <w:t xml:space="preserve">, </w:t>
+            </w:r>
+            <w:proofErr w:type="spellStart"/>
+            <w:r>
+              <w:t>lname</w:t>
+            </w:r>
+            <w:proofErr w:type="spellEnd"/>
+            <w:r>
+              <w:t>, email = x</w:t>
             </w:r>
           </w:p>
           <w:p/>
           <w:p>
+            <w:proofErr w:type="spellStart"/>
             <w:r>
               <w:t>fname</w:t>
             </w:r>
+            <w:proofErr w:type="spellEnd"/>
           </w:p>
           <w:p>
             <w:pPr>
@@ -463,8 +539,6 @@
       <w:r>
         <w:t>Dictionaries</w:t>
       </w:r>
-      <w:bookmarkStart w:id="0" w:name="_GoBack"/>
-      <w:bookmarkEnd w:id="0"/>
     </w:p>
     <w:tbl>
       <w:tblPr>
@@ -488,8 +562,13 @@
             </w:r>
           </w:p>
           <w:p>
+            <w:proofErr w:type="gramStart"/>
             <w:r>
-              <w:t>x['Christopher Brooks'] # Retrieve a value by using the indexing operator</w:t>
+              <w:t>x[</w:t>
+            </w:r>
+            <w:proofErr w:type="gramEnd"/>
+            <w:r>
+              <w:t>'Christopher Brooks'] # Retrieve a value by using the indexing operator</w:t>
             </w:r>
           </w:p>
           <w:p/>
@@ -498,7 +577,59 @@
     </w:tbl>
     <w:p/>
     <w:p/>
-    <w:p/>
+    <w:p>
+      <w:r>
+        <w:br w:type="page"/>
+      </w:r>
+    </w:p>
+    <w:p>
+      <w:pPr>
+        <w:pStyle w:val="Heading1"/>
+      </w:pPr>
+      <w:r>
+        <w:lastRenderedPageBreak/>
+        <w:t>Working with Pandas</w:t>
+      </w:r>
+    </w:p>
+    <w:p>
+      <w:pPr>
+        <w:pStyle w:val="Heading2"/>
+      </w:pPr>
+      <w:r>
+        <w:t>The series data structure</w:t>
+      </w:r>
+    </w:p>
+    <w:p>
+      <w:pPr>
+        <w:pStyle w:val="ListParagraph"/>
+        <w:numPr>
+          <w:ilvl w:val="0"/>
+          <w:numId w:val="3"/>
+        </w:numPr>
+      </w:pPr>
+      <w:r>
+        <w:t xml:space="preserve">None is treated as “None” in a string list, whereas None is treated as </w:t>
+      </w:r>
+      <w:proofErr w:type="spellStart"/>
+      <w:r>
+        <w:t>NaN</w:t>
+      </w:r>
+      <w:proofErr w:type="spellEnd"/>
+      <w:r>
+        <w:t xml:space="preserve"> in number list.</w:t>
+      </w:r>
+    </w:p>
+    <w:p>
+      <w:pPr>
+        <w:pStyle w:val="ListParagraph"/>
+        <w:numPr>
+          <w:ilvl w:val="0"/>
+          <w:numId w:val="3"/>
+        </w:numPr>
+      </w:pPr>
+      <w:bookmarkStart w:id="0" w:name="_GoBack"/>
+      <w:bookmarkEnd w:id="0"/>
+    </w:p>
     <w:sectPr>
       <w:pgSz w:w="12240" w:h="15840"/>
       <w:pgMar w:top="1440" w:right="1440" w:bottom="1440" w:left="1440" w:header="708" w:footer="708" w:gutter="0"/>
@@ -514,7 +645,7 @@
   <w:abstractNum w:abstractNumId="0" w15:restartNumberingAfterBreak="0">
     <w:nsid w:val="00630FBD"/>
     <w:multiLevelType w:val="hybridMultilevel"/>
-    <w:tmpl w:val="010A2444"/>
+    <w:tmpl w:val="0636A202"/>
     <w:lvl w:ilvl="0" w:tplc="10090001">
       <w:start w:val="1"/>
       <w:numFmt w:val="bullet"/>
@@ -1690,7 +1821,7 @@
 </file>
 
 <file path=customXml/itemProps1.xml><?xml version="1.0" encoding="utf-8"?>
-<ds:datastoreItem xmlns:ds="http://schemas.openxmlformats.org/officeDocument/2006/customXml" ds:itemID="{7831082E-8E09-43CF-9CEB-C8CBC3D2A1EA}">
+<ds:datastoreItem xmlns:ds="http://schemas.openxmlformats.org/officeDocument/2006/customXml" ds:itemID="{238B18B2-B746-4D97-8BF7-640E2A8ED0C0}">
   <ds:schemaRefs>
     <ds:schemaRef ds:uri="http://schemas.openxmlformats.org/officeDocument/2006/bibliography"/>
   </ds:schemaRefs>

</xml_diff>